<commit_message>
Added to Darkode text file
</commit_message>
<xml_diff>
--- a/Darkode/Darkode.docx
+++ b/Darkode/Darkode.docx
@@ -286,37 +286,71 @@
           <w:b/>
         </w:rPr>
       </w:pPr>
+      <w:r>
+        <w:rPr>
+          <w:b/>
+        </w:rPr>
+        <w:t>Darkode is rumored to now be at this onion link:</w:t>
+      </w:r>
+    </w:p>
+    <w:p>
+      <w:pPr>
+        <w:spacing w:after="0" w:line="288" w:lineRule="atLeast"/>
+        <w:textAlignment w:val="top"/>
+        <w:rPr>
+          <w:rFonts w:ascii="Courier New" w:eastAsia="Times New Roman" w:hAnsi="Courier New" w:cs="Courier New"/>
+          <w:sz w:val="24"/>
+          <w:szCs w:val="24"/>
+        </w:rPr>
+      </w:pPr>
+      <w:r>
+        <w:rPr>
+          <w:rFonts w:ascii="Courier New" w:eastAsia="Times New Roman" w:hAnsi="Courier New" w:cs="Courier New"/>
+          <w:sz w:val="24"/>
+          <w:szCs w:val="24"/>
+        </w:rPr>
+        <w:t xml:space="preserve">http://darkode5vqwi4koz.onion.link/ </w:t>
+      </w:r>
+      <w:r>
+        <w:rPr>
+          <w:rFonts w:ascii="MS Gothic" w:eastAsia="MS Gothic" w:hAnsi="MS Gothic" w:cs="MS Gothic"/>
+          <w:sz w:val="24"/>
+          <w:szCs w:val="24"/>
+        </w:rPr>
+        <w:t>ⓘ</w:t>
+      </w:r>
+      <w:r>
+        <w:rPr>
+          <w:rFonts w:ascii="Courier New" w:eastAsia="Times New Roman" w:hAnsi="Courier New" w:cs="Courier New"/>
+          <w:sz w:val="24"/>
+          <w:szCs w:val="24"/>
+        </w:rPr>
+        <w:t xml:space="preserve"> D A R K O D E - Index page</w:t>
+      </w:r>
+    </w:p>
+    <w:p>
+      <w:pPr>
+        <w:rPr>
+          <w:b/>
+        </w:rPr>
+      </w:pPr>
+    </w:p>
+    <w:p>
+      <w:pPr>
+        <w:rPr>
+          <w:b/>
+        </w:rPr>
+      </w:pPr>
+    </w:p>
+    <w:p>
+      <w:pPr>
+        <w:rPr>
+          <w:b/>
+          <w:u w:val="single"/>
+        </w:rPr>
+      </w:pPr>
       <w:bookmarkStart w:id="0" w:name="_GoBack"/>
       <w:bookmarkEnd w:id="0"/>
-    </w:p>
-    <w:p>
-      <w:pPr>
-        <w:rPr>
-          <w:b/>
-        </w:rPr>
-      </w:pPr>
-    </w:p>
-    <w:p>
-      <w:pPr>
-        <w:rPr>
-          <w:b/>
-        </w:rPr>
-      </w:pPr>
-    </w:p>
-    <w:p>
-      <w:pPr>
-        <w:rPr>
-          <w:b/>
-        </w:rPr>
-      </w:pPr>
-    </w:p>
-    <w:p>
-      <w:pPr>
-        <w:rPr>
-          <w:b/>
-          <w:u w:val="single"/>
-        </w:rPr>
-      </w:pPr>
       <w:r>
         <w:rPr>
           <w:b/>

</xml_diff>